<commit_message>
Added purl scripts, blank .qmd for each lesson, and duck image
</commit_message>
<xml_diff>
--- a/site-attachments/Pandoc-Style-Syllabus.docx
+++ b/site-attachments/Pandoc-Style-Syllabus.docx
@@ -475,6 +475,12 @@
       <w:pStyle w:val="Header"/>
     </w:pPr>
   </w:p>
+  <w:p>
+    <w:pPr>
+      <w:pStyle w:val="Header"/>
+      <w:jc w:val="right"/>
+    </w:pPr>
+  </w:p>
 </w:hdr>
 </file>
 
@@ -490,10 +496,10 @@
         <w:noProof/>
       </w:rPr>
       <w:drawing>
-        <wp:inline distT="0" distB="0" distL="0" distR="0" wp14:anchorId="3615DD14" wp14:editId="7D6018D6">
+        <wp:inline distT="0" distB="0" distL="0" distR="0" wp14:anchorId="3615DD14" wp14:editId="52906783">
           <wp:extent cx="2288143" cy="338001"/>
           <wp:effectExtent l="0" t="0" r="0" b="0"/>
-          <wp:docPr id="611413062" name="Picture 611413062" descr="Blue text on a black background&#10;&#10;Description automatically generated"/>
+          <wp:docPr id="1935363735" name="Picture 1935363735" descr="Blue text on a black background&#10;&#10;Description automatically generated"/>
           <wp:cNvGraphicFramePr>
             <a:graphicFrameLocks xmlns:a="http://schemas.openxmlformats.org/drawingml/2006/main" noChangeAspect="1"/>
           </wp:cNvGraphicFramePr>
@@ -513,7 +519,7 @@
                 <pic:spPr>
                   <a:xfrm>
                     <a:off x="0" y="0"/>
-                    <a:ext cx="2721009" cy="401943"/>
+                    <a:ext cx="2288143" cy="338001"/>
                   </a:xfrm>
                   <a:prstGeom prst="rect">
                     <a:avLst/>

</xml_diff>